<commit_message>
afmaken van het technishe ontwerp van c#
</commit_message>
<xml_diff>
--- a/Documenten/Ontwerpen/C#/Technisch_ontwerp_C#.docx
+++ b/Documenten/Ontwerpen/C#/Technisch_ontwerp_C#.docx
@@ -1,6 +1,6 @@
 
 <file path=word/document.xml><?xml version="1.0" encoding="utf-8"?>
-<w:document xmlns:wpc="http://schemas.microsoft.com/office/word/2010/wordprocessingCanvas" xmlns:cx="http://schemas.microsoft.com/office/drawing/2014/chartex" xmlns:mc="http://schemas.openxmlformats.org/markup-compatibility/2006" xmlns:o="urn:schemas-microsoft-com:office:office" xmlns:r="http://schemas.openxmlformats.org/officeDocument/2006/relationships" xmlns:m="http://schemas.openxmlformats.org/officeDocument/2006/math" xmlns:v="urn:schemas-microsoft-com:vml" xmlns:wp14="http://schemas.microsoft.com/office/word/2010/wordprocessingDrawing" xmlns:wp="http://schemas.openxmlformats.org/drawingml/2006/wordprocessingDrawing" xmlns:w10="urn:schemas-microsoft-com:office:word" xmlns:w="http://schemas.openxmlformats.org/wordprocessingml/2006/main" xmlns:w14="http://schemas.microsoft.com/office/word/2010/wordml" xmlns:w15="http://schemas.microsoft.com/office/word/2012/wordml" xmlns:w16se="http://schemas.microsoft.com/office/word/2015/wordml/symex" xmlns:wpg="http://schemas.microsoft.com/office/word/2010/wordprocessingGroup" xmlns:wpi="http://schemas.microsoft.com/office/word/2010/wordprocessingInk" xmlns:wne="http://schemas.microsoft.com/office/word/2006/wordml" xmlns:wps="http://schemas.microsoft.com/office/word/2010/wordprocessingShape" mc:Ignorable="w14 w15 w16se wp14">
+<w:document xmlns:wpc="http://schemas.microsoft.com/office/word/2010/wordprocessingCanvas" xmlns:cx="http://schemas.microsoft.com/office/drawing/2014/chartex" xmlns:cx1="http://schemas.microsoft.com/office/drawing/2015/9/8/chartex" xmlns:cx2="http://schemas.microsoft.com/office/drawing/2015/10/21/chartex" xmlns:cx3="http://schemas.microsoft.com/office/drawing/2016/5/9/chartex" xmlns:cx4="http://schemas.microsoft.com/office/drawing/2016/5/10/chartex" xmlns:cx5="http://schemas.microsoft.com/office/drawing/2016/5/11/chartex" xmlns:cx6="http://schemas.microsoft.com/office/drawing/2016/5/12/chartex" xmlns:cx7="http://schemas.microsoft.com/office/drawing/2016/5/13/chartex" xmlns:cx8="http://schemas.microsoft.com/office/drawing/2016/5/14/chartex" xmlns:mc="http://schemas.openxmlformats.org/markup-compatibility/2006" xmlns:o="urn:schemas-microsoft-com:office:office" xmlns:r="http://schemas.openxmlformats.org/officeDocument/2006/relationships" xmlns:m="http://schemas.openxmlformats.org/officeDocument/2006/math" xmlns:v="urn:schemas-microsoft-com:vml" xmlns:wp14="http://schemas.microsoft.com/office/word/2010/wordprocessingDrawing" xmlns:wp="http://schemas.openxmlformats.org/drawingml/2006/wordprocessingDrawing" xmlns:w10="urn:schemas-microsoft-com:office:word" xmlns:w="http://schemas.openxmlformats.org/wordprocessingml/2006/main" xmlns:w14="http://schemas.microsoft.com/office/word/2010/wordml" xmlns:w15="http://schemas.microsoft.com/office/word/2012/wordml" xmlns:w16se="http://schemas.microsoft.com/office/word/2015/wordml/symex" xmlns:wpg="http://schemas.microsoft.com/office/word/2010/wordprocessingGroup" xmlns:wpi="http://schemas.microsoft.com/office/word/2010/wordprocessingInk" xmlns:wne="http://schemas.microsoft.com/office/word/2006/wordml" xmlns:wps="http://schemas.microsoft.com/office/word/2010/wordprocessingShape" mc:Ignorable="w14 w15 w16se wp14">
   <w:body>
     <w:sdt>
       <w:sdtPr>
@@ -34,6 +34,7 @@
             <w:rPr>
               <w:noProof/>
               <w:color w:val="4472C4" w:themeColor="accent1"/>
+              <w:lang w:val="en-US" w:eastAsia="en-US"/>
             </w:rPr>
             <w:drawing>
               <wp:inline distT="0" distB="0" distL="0" distR="0">
@@ -196,6 +197,7 @@
             <w:rPr>
               <w:noProof/>
               <w:color w:val="4472C4" w:themeColor="accent1"/>
+              <w:lang w:val="en-US" w:eastAsia="en-US"/>
             </w:rPr>
             <mc:AlternateContent>
               <mc:Choice Requires="wps">
@@ -263,6 +265,7 @@
                                     <w:color w:val="4472C4" w:themeColor="accent1"/>
                                     <w:sz w:val="28"/>
                                     <w:szCs w:val="28"/>
+                                    <w:lang w:val="en-US"/>
                                   </w:rPr>
                                   <w:alias w:val="Datum"/>
                                   <w:tag w:val=""/>
@@ -287,6 +290,7 @@
                                         <w:color w:val="4472C4" w:themeColor="accent1"/>
                                         <w:sz w:val="28"/>
                                         <w:szCs w:val="28"/>
+                                        <w:lang w:val="en-US"/>
                                       </w:rPr>
                                     </w:pPr>
                                     <w:r>
@@ -295,6 +299,7 @@
                                         <w:color w:val="4472C4" w:themeColor="accent1"/>
                                         <w:sz w:val="28"/>
                                         <w:szCs w:val="28"/>
+                                        <w:lang w:val="en-US"/>
                                       </w:rPr>
                                       <w:t>18 april 2017</w:t>
                                     </w:r>
@@ -307,6 +312,7 @@
                                   <w:jc w:val="center"/>
                                   <w:rPr>
                                     <w:color w:val="4472C4" w:themeColor="accent1"/>
+                                    <w:lang w:val="en-US"/>
                                   </w:rPr>
                                 </w:pPr>
                                 <w:sdt>
@@ -314,6 +320,7 @@
                                     <w:rPr>
                                       <w:caps/>
                                       <w:color w:val="4472C4" w:themeColor="accent1"/>
+                                      <w:lang w:val="en-US"/>
                                     </w:rPr>
                                     <w:alias w:val="Bedrijf"/>
                                     <w:tag w:val=""/>
@@ -327,6 +334,7 @@
                                       <w:rPr>
                                         <w:caps/>
                                         <w:color w:val="4472C4" w:themeColor="accent1"/>
+                                        <w:lang w:val="en-US"/>
                                       </w:rPr>
                                       <w:t>TYMR</w:t>
                                     </w:r>
@@ -339,12 +347,14 @@
                                   <w:jc w:val="center"/>
                                   <w:rPr>
                                     <w:color w:val="4472C4" w:themeColor="accent1"/>
+                                    <w:lang w:val="en-US"/>
                                   </w:rPr>
                                 </w:pPr>
                                 <w:sdt>
                                   <w:sdtPr>
                                     <w:rPr>
                                       <w:color w:val="4472C4" w:themeColor="accent1"/>
+                                      <w:lang w:val="en-US"/>
                                     </w:rPr>
                                     <w:alias w:val="Adres"/>
                                     <w:tag w:val=""/>
@@ -357,14 +367,9 @@
                                     <w:r>
                                       <w:rPr>
                                         <w:color w:val="4472C4" w:themeColor="accent1"/>
+                                        <w:lang w:val="en-US"/>
                                       </w:rPr>
-                                      <w:t xml:space="preserve">Tomasz / Youssef / Max </w:t>
-                                    </w:r>
-                                    <w:r>
-                                      <w:rPr>
-                                        <w:color w:val="4472C4" w:themeColor="accent1"/>
-                                      </w:rPr>
-                                      <w:t xml:space="preserve">/ Remco </w:t>
+                                      <w:t xml:space="preserve">Tomasz / Youssef / Max / Remco </w:t>
                                     </w:r>
                                   </w:sdtContent>
                                 </w:sdt>
@@ -405,6 +410,7 @@
                               <w:color w:val="4472C4" w:themeColor="accent1"/>
                               <w:sz w:val="28"/>
                               <w:szCs w:val="28"/>
+                              <w:lang w:val="en-US"/>
                             </w:rPr>
                             <w:alias w:val="Datum"/>
                             <w:tag w:val=""/>
@@ -429,6 +435,7 @@
                                   <w:color w:val="4472C4" w:themeColor="accent1"/>
                                   <w:sz w:val="28"/>
                                   <w:szCs w:val="28"/>
+                                  <w:lang w:val="en-US"/>
                                 </w:rPr>
                               </w:pPr>
                               <w:r>
@@ -437,6 +444,7 @@
                                   <w:color w:val="4472C4" w:themeColor="accent1"/>
                                   <w:sz w:val="28"/>
                                   <w:szCs w:val="28"/>
+                                  <w:lang w:val="en-US"/>
                                 </w:rPr>
                                 <w:t>18 april 2017</w:t>
                               </w:r>
@@ -449,6 +457,7 @@
                             <w:jc w:val="center"/>
                             <w:rPr>
                               <w:color w:val="4472C4" w:themeColor="accent1"/>
+                              <w:lang w:val="en-US"/>
                             </w:rPr>
                           </w:pPr>
                           <w:sdt>
@@ -456,6 +465,7 @@
                               <w:rPr>
                                 <w:caps/>
                                 <w:color w:val="4472C4" w:themeColor="accent1"/>
+                                <w:lang w:val="en-US"/>
                               </w:rPr>
                               <w:alias w:val="Bedrijf"/>
                               <w:tag w:val=""/>
@@ -469,6 +479,7 @@
                                 <w:rPr>
                                   <w:caps/>
                                   <w:color w:val="4472C4" w:themeColor="accent1"/>
+                                  <w:lang w:val="en-US"/>
                                 </w:rPr>
                                 <w:t>TYMR</w:t>
                               </w:r>
@@ -481,12 +492,14 @@
                             <w:jc w:val="center"/>
                             <w:rPr>
                               <w:color w:val="4472C4" w:themeColor="accent1"/>
+                              <w:lang w:val="en-US"/>
                             </w:rPr>
                           </w:pPr>
                           <w:sdt>
                             <w:sdtPr>
                               <w:rPr>
                                 <w:color w:val="4472C4" w:themeColor="accent1"/>
+                                <w:lang w:val="en-US"/>
                               </w:rPr>
                               <w:alias w:val="Adres"/>
                               <w:tag w:val=""/>
@@ -499,14 +512,9 @@
                               <w:r>
                                 <w:rPr>
                                   <w:color w:val="4472C4" w:themeColor="accent1"/>
+                                  <w:lang w:val="en-US"/>
                                 </w:rPr>
-                                <w:t xml:space="preserve">Tomasz / Youssef / Max </w:t>
-                              </w:r>
-                              <w:r>
-                                <w:rPr>
-                                  <w:color w:val="4472C4" w:themeColor="accent1"/>
-                                </w:rPr>
-                                <w:t xml:space="preserve">/ Remco </w:t>
+                                <w:t xml:space="preserve">Tomasz / Youssef / Max / Remco </w:t>
                               </w:r>
                             </w:sdtContent>
                           </w:sdt>
@@ -523,6 +531,7 @@
             <w:rPr>
               <w:noProof/>
               <w:color w:val="4472C4" w:themeColor="accent1"/>
+              <w:lang w:val="en-US" w:eastAsia="en-US"/>
             </w:rPr>
             <w:drawing>
               <wp:inline distT="0" distB="0" distL="0" distR="0">
@@ -597,21 +606,21 @@
     <w:p>
       <w:pPr>
         <w:pStyle w:val="Kop1"/>
+        <w:rPr>
+          <w:lang w:val="nl-NL"/>
+        </w:rPr>
       </w:pPr>
       <w:r>
         <w:rPr>
           <w:lang w:val="nl-NL"/>
         </w:rPr>
         <w:lastRenderedPageBreak/>
-        <w:t>Technisch</w:t>
+        <w:t>Technisch ontwerp</w:t>
       </w:r>
       <w:r>
         <w:rPr>
           <w:lang w:val="nl-NL"/>
         </w:rPr>
-        <w:t xml:space="preserve"> ontwerp</w:t>
-      </w:r>
-      <w:r>
         <w:t xml:space="preserve"> C#</w:t>
       </w:r>
     </w:p>
@@ -679,7 +688,7 @@
       <w:pPr>
         <w:pStyle w:val="Lijstalinea"/>
         <w:numPr>
-          <w:ilvl w:val="0"/>
+          <w:ilvl w:val="1"/>
           <w:numId w:val="1"/>
         </w:numPr>
         <w:rPr>
@@ -690,21 +699,7 @@
         <w:rPr>
           <w:lang w:val="nl-NL"/>
         </w:rPr>
-        <w:t xml:space="preserve">Een database </w:t>
-      </w:r>
-      <w:proofErr w:type="spellStart"/>
-      <w:r>
-        <w:rPr>
-          <w:lang w:val="nl-NL"/>
-        </w:rPr>
-        <w:t>handler</w:t>
-      </w:r>
-      <w:proofErr w:type="spellEnd"/>
-      <w:r>
-        <w:rPr>
-          <w:lang w:val="nl-NL"/>
-        </w:rPr>
-        <w:t xml:space="preserve"> </w:t>
+        <w:t xml:space="preserve">Een pop-up box met massages creëren </w:t>
       </w:r>
     </w:p>
     <w:p>
@@ -722,6 +717,59 @@
         <w:rPr>
           <w:lang w:val="nl-NL"/>
         </w:rPr>
+        <w:t xml:space="preserve">Een database </w:t>
+      </w:r>
+      <w:proofErr w:type="spellStart"/>
+      <w:r>
+        <w:rPr>
+          <w:lang w:val="nl-NL"/>
+        </w:rPr>
+        <w:t>handler</w:t>
+      </w:r>
+      <w:proofErr w:type="spellEnd"/>
+      <w:r>
+        <w:rPr>
+          <w:lang w:val="nl-NL"/>
+        </w:rPr>
+        <w:t xml:space="preserve"> </w:t>
+      </w:r>
+    </w:p>
+    <w:p>
+      <w:pPr>
+        <w:pStyle w:val="Lijstalinea"/>
+        <w:numPr>
+          <w:ilvl w:val="1"/>
+          <w:numId w:val="1"/>
+        </w:numPr>
+        <w:rPr>
+          <w:lang w:val="nl-NL"/>
+        </w:rPr>
+      </w:pPr>
+      <w:r>
+        <w:rPr>
+          <w:lang w:val="nl-NL"/>
+        </w:rPr>
+        <w:t>Connectie maken</w:t>
+      </w:r>
+      <w:r>
+        <w:t xml:space="preserve"> met de database </w:t>
+      </w:r>
+    </w:p>
+    <w:p>
+      <w:pPr>
+        <w:pStyle w:val="Lijstalinea"/>
+        <w:numPr>
+          <w:ilvl w:val="0"/>
+          <w:numId w:val="1"/>
+        </w:numPr>
+        <w:rPr>
+          <w:lang w:val="nl-NL"/>
+        </w:rPr>
+      </w:pPr>
+      <w:r>
+        <w:rPr>
+          <w:lang w:val="nl-NL"/>
+        </w:rPr>
         <w:t xml:space="preserve">Een </w:t>
       </w:r>
       <w:proofErr w:type="spellStart"/>
@@ -741,6 +789,38 @@
     </w:p>
     <w:p>
       <w:pPr>
+        <w:pStyle w:val="Lijstalinea"/>
+        <w:numPr>
+          <w:ilvl w:val="1"/>
+          <w:numId w:val="1"/>
+        </w:numPr>
+        <w:rPr>
+          <w:lang w:val="nl-NL"/>
+        </w:rPr>
+      </w:pPr>
+      <w:r>
+        <w:rPr>
+          <w:lang w:val="nl-NL"/>
+        </w:rPr>
+        <w:t xml:space="preserve">Een class voor het maken, editen en verwijderen van de </w:t>
+      </w:r>
+      <w:r>
+        <w:t>prediction</w:t>
+      </w:r>
+      <w:bookmarkStart w:id="0" w:name="_GoBack"/>
+      <w:bookmarkEnd w:id="0"/>
+      <w:r>
+        <w:t>s</w:t>
+      </w:r>
+      <w:r>
+        <w:rPr>
+          <w:lang w:val="nl-NL"/>
+        </w:rPr>
+        <w:t xml:space="preserve">. </w:t>
+      </w:r>
+    </w:p>
+    <w:p>
+      <w:pPr>
         <w:pStyle w:val="Kop1"/>
         <w:rPr>
           <w:lang w:val="nl-NL"/>
@@ -757,7 +837,7 @@
       <w:r>
         <w:rPr>
           <w:noProof/>
-          <w:lang w:eastAsia="nl-NL"/>
+          <w:lang w:val="en-US"/>
         </w:rPr>
         <w:drawing>
           <wp:inline distT="0" distB="0" distL="0" distR="0" wp14:anchorId="51057A5C" wp14:editId="5A33FE40">
@@ -795,8 +875,6 @@
           </wp:inline>
         </w:drawing>
       </w:r>
-      <w:bookmarkStart w:id="0" w:name="_GoBack"/>
-      <w:bookmarkEnd w:id="0"/>
     </w:p>
     <w:p/>
     <w:p>
@@ -810,7 +888,6 @@
         <w:rPr>
           <w:lang w:val="nl-NL"/>
         </w:rPr>
-        <w:lastRenderedPageBreak/>
         <w:t xml:space="preserve">Flowchart van hoe wij denken dat het programma gaat lopen </w:t>
       </w:r>
     </w:p>
@@ -821,7 +898,7 @@
       <w:r>
         <w:rPr>
           <w:noProof/>
-          <w:lang w:eastAsia="nl-NL"/>
+          <w:lang w:val="en-US"/>
         </w:rPr>
         <w:drawing>
           <wp:inline distT="0" distB="0" distL="0" distR="0" wp14:anchorId="17ADCD7F" wp14:editId="01B1385D">
@@ -880,7 +957,7 @@
 </file>
 
 <file path=word/numbering.xml><?xml version="1.0" encoding="utf-8"?>
-<w:numbering xmlns:wpc="http://schemas.microsoft.com/office/word/2010/wordprocessingCanvas" xmlns:cx="http://schemas.microsoft.com/office/drawing/2014/chartex" xmlns:mc="http://schemas.openxmlformats.org/markup-compatibility/2006" xmlns:o="urn:schemas-microsoft-com:office:office" xmlns:r="http://schemas.openxmlformats.org/officeDocument/2006/relationships" xmlns:m="http://schemas.openxmlformats.org/officeDocument/2006/math" xmlns:v="urn:schemas-microsoft-com:vml" xmlns:wp14="http://schemas.microsoft.com/office/word/2010/wordprocessingDrawing" xmlns:wp="http://schemas.openxmlformats.org/drawingml/2006/wordprocessingDrawing" xmlns:w10="urn:schemas-microsoft-com:office:word" xmlns:w="http://schemas.openxmlformats.org/wordprocessingml/2006/main" xmlns:w14="http://schemas.microsoft.com/office/word/2010/wordml" xmlns:w15="http://schemas.microsoft.com/office/word/2012/wordml" xmlns:w16se="http://schemas.microsoft.com/office/word/2015/wordml/symex" xmlns:wpg="http://schemas.microsoft.com/office/word/2010/wordprocessingGroup" xmlns:wpi="http://schemas.microsoft.com/office/word/2010/wordprocessingInk" xmlns:wne="http://schemas.microsoft.com/office/word/2006/wordml" xmlns:wps="http://schemas.microsoft.com/office/word/2010/wordprocessingShape" mc:Ignorable="w14 w15 w16se wp14">
+<w:numbering xmlns:wpc="http://schemas.microsoft.com/office/word/2010/wordprocessingCanvas" xmlns:cx="http://schemas.microsoft.com/office/drawing/2014/chartex" xmlns:cx1="http://schemas.microsoft.com/office/drawing/2015/9/8/chartex" xmlns:cx2="http://schemas.microsoft.com/office/drawing/2015/10/21/chartex" xmlns:cx3="http://schemas.microsoft.com/office/drawing/2016/5/9/chartex" xmlns:cx4="http://schemas.microsoft.com/office/drawing/2016/5/10/chartex" xmlns:cx5="http://schemas.microsoft.com/office/drawing/2016/5/11/chartex" xmlns:cx6="http://schemas.microsoft.com/office/drawing/2016/5/12/chartex" xmlns:cx7="http://schemas.microsoft.com/office/drawing/2016/5/13/chartex" xmlns:cx8="http://schemas.microsoft.com/office/drawing/2016/5/14/chartex" xmlns:mc="http://schemas.openxmlformats.org/markup-compatibility/2006" xmlns:o="urn:schemas-microsoft-com:office:office" xmlns:r="http://schemas.openxmlformats.org/officeDocument/2006/relationships" xmlns:m="http://schemas.openxmlformats.org/officeDocument/2006/math" xmlns:v="urn:schemas-microsoft-com:vml" xmlns:wp14="http://schemas.microsoft.com/office/word/2010/wordprocessingDrawing" xmlns:wp="http://schemas.openxmlformats.org/drawingml/2006/wordprocessingDrawing" xmlns:w10="urn:schemas-microsoft-com:office:word" xmlns:w="http://schemas.openxmlformats.org/wordprocessingml/2006/main" xmlns:w14="http://schemas.microsoft.com/office/word/2010/wordml" xmlns:w15="http://schemas.microsoft.com/office/word/2012/wordml" xmlns:w16se="http://schemas.microsoft.com/office/word/2015/wordml/symex" xmlns:wpg="http://schemas.microsoft.com/office/word/2010/wordprocessingGroup" xmlns:wpi="http://schemas.microsoft.com/office/word/2010/wordprocessingInk" xmlns:wne="http://schemas.microsoft.com/office/word/2006/wordml" xmlns:wps="http://schemas.microsoft.com/office/word/2010/wordprocessingShape" mc:Ignorable="w14 w15 w16se wp14">
   <w:abstractNum w:abstractNumId="0" w15:restartNumberingAfterBreak="0">
     <w:nsid w:val="373076AE"/>
     <w:multiLevelType w:val="hybridMultilevel"/>
@@ -896,7 +973,7 @@
         <w:rFonts w:ascii="Calibri" w:eastAsiaTheme="minorHAnsi" w:hAnsi="Calibri" w:cs="Calibri" w:hint="default"/>
       </w:rPr>
     </w:lvl>
-    <w:lvl w:ilvl="1" w:tplc="04090003" w:tentative="1">
+    <w:lvl w:ilvl="1" w:tplc="04090003">
       <w:start w:val="1"/>
       <w:numFmt w:val="bullet"/>
       <w:lvlText w:val="o"/>
@@ -1016,7 +1093,7 @@
       </w:pPr>
     </w:pPrDefault>
   </w:docDefaults>
-  <w:latentStyles w:defLockedState="0" w:defUIPriority="99" w:defSemiHidden="0" w:defUnhideWhenUsed="0" w:defQFormat="0" w:count="371">
+  <w:latentStyles w:defLockedState="0" w:defUIPriority="99" w:defSemiHidden="0" w:defUnhideWhenUsed="0" w:defQFormat="0" w:count="374">
     <w:lsdException w:name="Normal" w:uiPriority="0" w:qFormat="1"/>
     <w:lsdException w:name="heading 1" w:uiPriority="9" w:qFormat="1"/>
     <w:lsdException w:name="heading 2" w:semiHidden="1" w:uiPriority="9" w:unhideWhenUsed="1" w:qFormat="1"/>
@@ -1122,7 +1199,6 @@
     <w:lsdException w:name="HTML Sample" w:semiHidden="1" w:unhideWhenUsed="1"/>
     <w:lsdException w:name="HTML Typewriter" w:semiHidden="1" w:unhideWhenUsed="1"/>
     <w:lsdException w:name="HTML Variable" w:semiHidden="1" w:unhideWhenUsed="1"/>
-    <w:lsdException w:name="Normal Table" w:semiHidden="1" w:unhideWhenUsed="1"/>
     <w:lsdException w:name="annotation subject" w:semiHidden="1" w:unhideWhenUsed="1"/>
     <w:lsdException w:name="No List" w:semiHidden="1" w:unhideWhenUsed="1"/>
     <w:lsdException w:name="Outline List 1" w:semiHidden="1" w:unhideWhenUsed="1"/>
@@ -1167,7 +1243,6 @@
     <w:lsdException w:name="Table Professional" w:semiHidden="1" w:unhideWhenUsed="1"/>
     <w:lsdException w:name="Table Subtle 1" w:semiHidden="1" w:unhideWhenUsed="1"/>
     <w:lsdException w:name="Table Subtle 2" w:semiHidden="1" w:unhideWhenUsed="1"/>
-    <w:lsdException w:name="Table Web 1" w:semiHidden="1" w:unhideWhenUsed="1"/>
     <w:lsdException w:name="Table Web 2" w:semiHidden="1" w:unhideWhenUsed="1"/>
     <w:lsdException w:name="Table Web 3" w:semiHidden="1" w:unhideWhenUsed="1"/>
     <w:lsdException w:name="Balloon Text" w:semiHidden="1" w:unhideWhenUsed="1"/>
@@ -1388,6 +1463,9 @@
     <w:lsdException w:name="List Table 5 Dark Accent 6" w:uiPriority="50"/>
     <w:lsdException w:name="List Table 6 Colorful Accent 6" w:uiPriority="51"/>
     <w:lsdException w:name="List Table 7 Colorful Accent 6" w:uiPriority="52"/>
+    <w:lsdException w:name="Mention" w:semiHidden="1" w:unhideWhenUsed="1"/>
+    <w:lsdException w:name="Smart Hyperlink" w:semiHidden="1" w:unhideWhenUsed="1"/>
+    <w:lsdException w:name="Hashtag" w:semiHidden="1" w:unhideWhenUsed="1"/>
   </w:latentStyles>
   <w:style w:type="paragraph" w:default="1" w:styleId="Standaard">
     <w:name w:val="Normal"/>
@@ -1535,7 +1613,7 @@
 </file>
 
 <file path=word/glossary/document.xml><?xml version="1.0" encoding="utf-8"?>
-<w:glossaryDocument xmlns:wpc="http://schemas.microsoft.com/office/word/2010/wordprocessingCanvas" xmlns:cx="http://schemas.microsoft.com/office/drawing/2014/chartex" xmlns:mc="http://schemas.openxmlformats.org/markup-compatibility/2006" xmlns:o="urn:schemas-microsoft-com:office:office" xmlns:r="http://schemas.openxmlformats.org/officeDocument/2006/relationships" xmlns:m="http://schemas.openxmlformats.org/officeDocument/2006/math" xmlns:v="urn:schemas-microsoft-com:vml" xmlns:wp14="http://schemas.microsoft.com/office/word/2010/wordprocessingDrawing" xmlns:wp="http://schemas.openxmlformats.org/drawingml/2006/wordprocessingDrawing" xmlns:w10="urn:schemas-microsoft-com:office:word" xmlns:w="http://schemas.openxmlformats.org/wordprocessingml/2006/main" xmlns:w14="http://schemas.microsoft.com/office/word/2010/wordml" xmlns:w15="http://schemas.microsoft.com/office/word/2012/wordml" xmlns:w16se="http://schemas.microsoft.com/office/word/2015/wordml/symex" xmlns:wpg="http://schemas.microsoft.com/office/word/2010/wordprocessingGroup" xmlns:wpi="http://schemas.microsoft.com/office/word/2010/wordprocessingInk" xmlns:wne="http://schemas.microsoft.com/office/word/2006/wordml" xmlns:wps="http://schemas.microsoft.com/office/word/2010/wordprocessingShape" mc:Ignorable="w14 w15 w16se wp14">
+<w:glossaryDocument xmlns:wpc="http://schemas.microsoft.com/office/word/2010/wordprocessingCanvas" xmlns:cx="http://schemas.microsoft.com/office/drawing/2014/chartex" xmlns:cx1="http://schemas.microsoft.com/office/drawing/2015/9/8/chartex" xmlns:cx2="http://schemas.microsoft.com/office/drawing/2015/10/21/chartex" xmlns:cx3="http://schemas.microsoft.com/office/drawing/2016/5/9/chartex" xmlns:cx4="http://schemas.microsoft.com/office/drawing/2016/5/10/chartex" xmlns:cx5="http://schemas.microsoft.com/office/drawing/2016/5/11/chartex" xmlns:cx6="http://schemas.microsoft.com/office/drawing/2016/5/12/chartex" xmlns:cx7="http://schemas.microsoft.com/office/drawing/2016/5/13/chartex" xmlns:cx8="http://schemas.microsoft.com/office/drawing/2016/5/14/chartex" xmlns:mc="http://schemas.openxmlformats.org/markup-compatibility/2006" xmlns:o="urn:schemas-microsoft-com:office:office" xmlns:r="http://schemas.openxmlformats.org/officeDocument/2006/relationships" xmlns:m="http://schemas.openxmlformats.org/officeDocument/2006/math" xmlns:v="urn:schemas-microsoft-com:vml" xmlns:wp14="http://schemas.microsoft.com/office/word/2010/wordprocessingDrawing" xmlns:wp="http://schemas.openxmlformats.org/drawingml/2006/wordprocessingDrawing" xmlns:w10="urn:schemas-microsoft-com:office:word" xmlns:w="http://schemas.openxmlformats.org/wordprocessingml/2006/main" xmlns:w14="http://schemas.microsoft.com/office/word/2010/wordml" xmlns:w15="http://schemas.microsoft.com/office/word/2012/wordml" xmlns:w16se="http://schemas.microsoft.com/office/word/2015/wordml/symex" xmlns:wpg="http://schemas.microsoft.com/office/word/2010/wordprocessingGroup" xmlns:wpi="http://schemas.microsoft.com/office/word/2010/wordprocessingInk" xmlns:wne="http://schemas.microsoft.com/office/word/2006/wordml" xmlns:wps="http://schemas.microsoft.com/office/word/2010/wordprocessingShape" mc:Ignorable="w14 w15 w16se wp14">
   <w:docParts>
     <w:docPart>
       <w:docPartPr>
@@ -1561,7 +1639,7 @@
             <w:rPr>
               <w:rFonts w:asciiTheme="majorHAnsi" w:eastAsiaTheme="majorEastAsia" w:hAnsiTheme="majorHAnsi" w:cstheme="majorBidi"/>
               <w:caps/>
-              <w:color w:val="5B9BD5" w:themeColor="accent1"/>
+              <w:color w:val="4472C4" w:themeColor="accent1"/>
               <w:sz w:val="80"/>
               <w:szCs w:val="80"/>
             </w:rPr>
@@ -1592,7 +1670,7 @@
           </w:pPr>
           <w:r>
             <w:rPr>
-              <w:color w:val="5B9BD5" w:themeColor="accent1"/>
+              <w:color w:val="4472C4" w:themeColor="accent1"/>
               <w:sz w:val="28"/>
               <w:szCs w:val="28"/>
             </w:rPr>
@@ -1674,6 +1752,7 @@
     <w:rsid w:val="00AB1710"/>
     <w:rsid w:val="00BF5A8B"/>
     <w:rsid w:val="00D60912"/>
+    <w:rsid w:val="00FA6BB4"/>
   </w:rsids>
   <m:mathPr>
     <m:mathFont m:val="Cambria Math"/>
@@ -1690,8 +1769,8 @@
   </m:mathPr>
   <w:themeFontLang w:val="nl-NL"/>
   <w:clrSchemeMapping w:bg1="light1" w:t1="dark1" w:bg2="light2" w:t2="dark2" w:accent1="accent1" w:accent2="accent2" w:accent3="accent3" w:accent4="accent4" w:accent5="accent5" w:accent6="accent6" w:hyperlink="hyperlink" w:followedHyperlink="followedHyperlink"/>
-  <w:decimalSymbol w:val=","/>
-  <w:listSeparator w:val=";"/>
+  <w:decimalSymbol w:val="."/>
+  <w:listSeparator w:val=","/>
   <w15:chartTrackingRefBased/>
 </w:settings>
 </file>
@@ -1713,7 +1792,7 @@
       </w:pPr>
     </w:pPrDefault>
   </w:docDefaults>
-  <w:latentStyles w:defLockedState="0" w:defUIPriority="99" w:defSemiHidden="0" w:defUnhideWhenUsed="0" w:defQFormat="0" w:count="371">
+  <w:latentStyles w:defLockedState="0" w:defUIPriority="99" w:defSemiHidden="0" w:defUnhideWhenUsed="0" w:defQFormat="0" w:count="374">
     <w:lsdException w:name="Normal" w:uiPriority="0" w:qFormat="1"/>
     <w:lsdException w:name="heading 1" w:uiPriority="9" w:qFormat="1"/>
     <w:lsdException w:name="heading 2" w:semiHidden="1" w:uiPriority="9" w:unhideWhenUsed="1" w:qFormat="1"/>
@@ -1819,7 +1898,6 @@
     <w:lsdException w:name="HTML Sample" w:semiHidden="1" w:unhideWhenUsed="1"/>
     <w:lsdException w:name="HTML Typewriter" w:semiHidden="1" w:unhideWhenUsed="1"/>
     <w:lsdException w:name="HTML Variable" w:semiHidden="1" w:unhideWhenUsed="1"/>
-    <w:lsdException w:name="Normal Table" w:semiHidden="1" w:unhideWhenUsed="1"/>
     <w:lsdException w:name="annotation subject" w:semiHidden="1" w:unhideWhenUsed="1"/>
     <w:lsdException w:name="No List" w:semiHidden="1" w:unhideWhenUsed="1"/>
     <w:lsdException w:name="Outline List 1" w:semiHidden="1" w:unhideWhenUsed="1"/>
@@ -1864,7 +1942,6 @@
     <w:lsdException w:name="Table Professional" w:semiHidden="1" w:unhideWhenUsed="1"/>
     <w:lsdException w:name="Table Subtle 1" w:semiHidden="1" w:unhideWhenUsed="1"/>
     <w:lsdException w:name="Table Subtle 2" w:semiHidden="1" w:unhideWhenUsed="1"/>
-    <w:lsdException w:name="Table Web 1" w:semiHidden="1" w:unhideWhenUsed="1"/>
     <w:lsdException w:name="Table Web 2" w:semiHidden="1" w:unhideWhenUsed="1"/>
     <w:lsdException w:name="Table Web 3" w:semiHidden="1" w:unhideWhenUsed="1"/>
     <w:lsdException w:name="Balloon Text" w:semiHidden="1" w:unhideWhenUsed="1"/>
@@ -2085,6 +2162,9 @@
     <w:lsdException w:name="List Table 5 Dark Accent 6" w:uiPriority="50"/>
     <w:lsdException w:name="List Table 6 Colorful Accent 6" w:uiPriority="51"/>
     <w:lsdException w:name="List Table 7 Colorful Accent 6" w:uiPriority="52"/>
+    <w:lsdException w:name="Mention" w:semiHidden="1" w:unhideWhenUsed="1"/>
+    <w:lsdException w:name="Smart Hyperlink" w:semiHidden="1" w:unhideWhenUsed="1"/>
+    <w:lsdException w:name="Hashtag" w:semiHidden="1" w:unhideWhenUsed="1"/>
   </w:latentStyles>
   <w:style w:type="paragraph" w:default="1" w:styleId="Standaard">
     <w:name w:val="Normal"/>

</xml_diff>

<commit_message>
Updated a file "Technisch_ontwerp_C#"
</commit_message>
<xml_diff>
--- a/Documenten/Ontwerpen/C#/Technisch_ontwerp_C#.docx
+++ b/Documenten/Ontwerpen/C#/Technisch_ontwerp_C#.docx
@@ -1,6 +1,6 @@
 
 <file path=word/document.xml><?xml version="1.0" encoding="utf-8"?>
-<w:document xmlns:wpc="http://schemas.microsoft.com/office/word/2010/wordprocessingCanvas" xmlns:cx="http://schemas.microsoft.com/office/drawing/2014/chartex" xmlns:cx1="http://schemas.microsoft.com/office/drawing/2015/9/8/chartex" xmlns:cx2="http://schemas.microsoft.com/office/drawing/2015/10/21/chartex" xmlns:cx3="http://schemas.microsoft.com/office/drawing/2016/5/9/chartex" xmlns:cx4="http://schemas.microsoft.com/office/drawing/2016/5/10/chartex" xmlns:cx5="http://schemas.microsoft.com/office/drawing/2016/5/11/chartex" xmlns:cx6="http://schemas.microsoft.com/office/drawing/2016/5/12/chartex" xmlns:cx7="http://schemas.microsoft.com/office/drawing/2016/5/13/chartex" xmlns:cx8="http://schemas.microsoft.com/office/drawing/2016/5/14/chartex" xmlns:mc="http://schemas.openxmlformats.org/markup-compatibility/2006" xmlns:o="urn:schemas-microsoft-com:office:office" xmlns:r="http://schemas.openxmlformats.org/officeDocument/2006/relationships" xmlns:m="http://schemas.openxmlformats.org/officeDocument/2006/math" xmlns:v="urn:schemas-microsoft-com:vml" xmlns:wp14="http://schemas.microsoft.com/office/word/2010/wordprocessingDrawing" xmlns:wp="http://schemas.openxmlformats.org/drawingml/2006/wordprocessingDrawing" xmlns:w10="urn:schemas-microsoft-com:office:word" xmlns:w="http://schemas.openxmlformats.org/wordprocessingml/2006/main" xmlns:w14="http://schemas.microsoft.com/office/word/2010/wordml" xmlns:w15="http://schemas.microsoft.com/office/word/2012/wordml" xmlns:w16se="http://schemas.microsoft.com/office/word/2015/wordml/symex" xmlns:wpg="http://schemas.microsoft.com/office/word/2010/wordprocessingGroup" xmlns:wpi="http://schemas.microsoft.com/office/word/2010/wordprocessingInk" xmlns:wne="http://schemas.microsoft.com/office/word/2006/wordml" xmlns:wps="http://schemas.microsoft.com/office/word/2010/wordprocessingShape" mc:Ignorable="w14 w15 w16se wp14">
+<w:document xmlns:wpc="http://schemas.microsoft.com/office/word/2010/wordprocessingCanvas" xmlns:cx="http://schemas.microsoft.com/office/drawing/2014/chartex" xmlns:mc="http://schemas.openxmlformats.org/markup-compatibility/2006" xmlns:o="urn:schemas-microsoft-com:office:office" xmlns:r="http://schemas.openxmlformats.org/officeDocument/2006/relationships" xmlns:m="http://schemas.openxmlformats.org/officeDocument/2006/math" xmlns:v="urn:schemas-microsoft-com:vml" xmlns:wp14="http://schemas.microsoft.com/office/word/2010/wordprocessingDrawing" xmlns:wp="http://schemas.openxmlformats.org/drawingml/2006/wordprocessingDrawing" xmlns:w10="urn:schemas-microsoft-com:office:word" xmlns:w="http://schemas.openxmlformats.org/wordprocessingml/2006/main" xmlns:w14="http://schemas.microsoft.com/office/word/2010/wordml" xmlns:w15="http://schemas.microsoft.com/office/word/2012/wordml" xmlns:w16se="http://schemas.microsoft.com/office/word/2015/wordml/symex" xmlns:wpg="http://schemas.microsoft.com/office/word/2010/wordprocessingGroup" xmlns:wpi="http://schemas.microsoft.com/office/word/2010/wordprocessingInk" xmlns:wne="http://schemas.microsoft.com/office/word/2006/wordml" xmlns:wps="http://schemas.microsoft.com/office/word/2010/wordprocessingShape" mc:Ignorable="w14 w15 w16se wp14">
   <w:body>
     <w:sdt>
       <w:sdtPr>
@@ -34,7 +34,6 @@
             <w:rPr>
               <w:noProof/>
               <w:color w:val="4472C4" w:themeColor="accent1"/>
-              <w:lang w:val="en-US" w:eastAsia="en-US"/>
             </w:rPr>
             <w:drawing>
               <wp:inline distT="0" distB="0" distL="0" distR="0">
@@ -197,7 +196,6 @@
             <w:rPr>
               <w:noProof/>
               <w:color w:val="4472C4" w:themeColor="accent1"/>
-              <w:lang w:val="en-US" w:eastAsia="en-US"/>
             </w:rPr>
             <mc:AlternateContent>
               <mc:Choice Requires="wps">
@@ -394,7 +392,7 @@
                   </wp:anchor>
                 </w:drawing>
               </mc:Choice>
-              <mc:Fallback>
+              <mc:Fallback xmlns:cx8="http://schemas.microsoft.com/office/drawing/2016/5/14/chartex" xmlns:cx7="http://schemas.microsoft.com/office/drawing/2016/5/13/chartex" xmlns:cx6="http://schemas.microsoft.com/office/drawing/2016/5/12/chartex" xmlns:cx5="http://schemas.microsoft.com/office/drawing/2016/5/11/chartex" xmlns:cx4="http://schemas.microsoft.com/office/drawing/2016/5/10/chartex" xmlns:cx3="http://schemas.microsoft.com/office/drawing/2016/5/9/chartex" xmlns:cx2="http://schemas.microsoft.com/office/drawing/2015/10/21/chartex" xmlns:cx1="http://schemas.microsoft.com/office/drawing/2015/9/8/chartex">
                 <w:pict>
                   <v:shapetype id="_x0000_t202" coordsize="21600,21600" o:spt="202" path="m,l,21600r21600,l21600,xe">
                     <v:stroke joinstyle="miter"/>
@@ -531,7 +529,6 @@
             <w:rPr>
               <w:noProof/>
               <w:color w:val="4472C4" w:themeColor="accent1"/>
-              <w:lang w:val="en-US" w:eastAsia="en-US"/>
             </w:rPr>
             <w:drawing>
               <wp:inline distT="0" distB="0" distL="0" distR="0">
@@ -626,15 +623,9 @@
     </w:p>
     <w:p>
       <w:pPr>
-        <w:pStyle w:val="Kop1"/>
-        <w:rPr>
-          <w:lang w:val="nl-NL"/>
-        </w:rPr>
+        <w:pStyle w:val="Kop2"/>
       </w:pPr>
       <w:r>
-        <w:rPr>
-          <w:lang w:val="nl-NL"/>
-        </w:rPr>
         <w:t>Welke classes gaan we gebruiken?</w:t>
       </w:r>
     </w:p>
@@ -699,7 +690,13 @@
         <w:rPr>
           <w:lang w:val="nl-NL"/>
         </w:rPr>
-        <w:t xml:space="preserve">Een pop-up box met massages creëren </w:t>
+        <w:t xml:space="preserve">Een </w:t>
+      </w:r>
+      <w:r>
+        <w:rPr>
+          <w:lang w:val="nl-NL"/>
+        </w:rPr>
+        <w:t>pop-up box met massages creëren.</w:t>
       </w:r>
     </w:p>
     <w:p>
@@ -752,7 +749,7 @@
         <w:t>Connectie maken</w:t>
       </w:r>
       <w:r>
-        <w:t xml:space="preserve"> met de database </w:t>
+        <w:t xml:space="preserve"> met de database.</w:t>
       </w:r>
     </w:p>
     <w:p>
@@ -805,12 +802,7 @@
         <w:t xml:space="preserve">Een class voor het maken, editen en verwijderen van de </w:t>
       </w:r>
       <w:r>
-        <w:t>prediction</w:t>
-      </w:r>
-      <w:bookmarkStart w:id="0" w:name="_GoBack"/>
-      <w:bookmarkEnd w:id="0"/>
-      <w:r>
-        <w:t>s</w:t>
+        <w:t>predictions</w:t>
       </w:r>
       <w:r>
         <w:rPr>
@@ -821,15 +813,9 @@
     </w:p>
     <w:p>
       <w:pPr>
-        <w:pStyle w:val="Kop1"/>
-        <w:rPr>
-          <w:lang w:val="nl-NL"/>
-        </w:rPr>
+        <w:pStyle w:val="Kop2"/>
       </w:pPr>
       <w:r>
-        <w:rPr>
-          <w:lang w:val="nl-NL"/>
-        </w:rPr>
         <w:t xml:space="preserve">Database </w:t>
       </w:r>
     </w:p>
@@ -837,7 +823,7 @@
       <w:r>
         <w:rPr>
           <w:noProof/>
-          <w:lang w:val="en-US"/>
+          <w:lang w:eastAsia="nl-NL"/>
         </w:rPr>
         <w:drawing>
           <wp:inline distT="0" distB="0" distL="0" distR="0" wp14:anchorId="51057A5C" wp14:editId="5A33FE40">
@@ -875,19 +861,15 @@
           </wp:inline>
         </w:drawing>
       </w:r>
+      <w:bookmarkStart w:id="0" w:name="_GoBack"/>
+      <w:bookmarkEnd w:id="0"/>
     </w:p>
     <w:p/>
     <w:p>
       <w:pPr>
-        <w:pStyle w:val="Kop1"/>
-        <w:rPr>
-          <w:lang w:val="nl-NL"/>
-        </w:rPr>
+        <w:pStyle w:val="Kop2"/>
       </w:pPr>
       <w:r>
-        <w:rPr>
-          <w:lang w:val="nl-NL"/>
-        </w:rPr>
         <w:t xml:space="preserve">Flowchart van hoe wij denken dat het programma gaat lopen </w:t>
       </w:r>
     </w:p>
@@ -898,7 +880,7 @@
       <w:r>
         <w:rPr>
           <w:noProof/>
-          <w:lang w:val="en-US"/>
+          <w:lang w:eastAsia="nl-NL"/>
         </w:rPr>
         <w:drawing>
           <wp:inline distT="0" distB="0" distL="0" distR="0" wp14:anchorId="17ADCD7F" wp14:editId="01B1385D">
@@ -957,7 +939,7 @@
 </file>
 
 <file path=word/numbering.xml><?xml version="1.0" encoding="utf-8"?>
-<w:numbering xmlns:wpc="http://schemas.microsoft.com/office/word/2010/wordprocessingCanvas" xmlns:cx="http://schemas.microsoft.com/office/drawing/2014/chartex" xmlns:cx1="http://schemas.microsoft.com/office/drawing/2015/9/8/chartex" xmlns:cx2="http://schemas.microsoft.com/office/drawing/2015/10/21/chartex" xmlns:cx3="http://schemas.microsoft.com/office/drawing/2016/5/9/chartex" xmlns:cx4="http://schemas.microsoft.com/office/drawing/2016/5/10/chartex" xmlns:cx5="http://schemas.microsoft.com/office/drawing/2016/5/11/chartex" xmlns:cx6="http://schemas.microsoft.com/office/drawing/2016/5/12/chartex" xmlns:cx7="http://schemas.microsoft.com/office/drawing/2016/5/13/chartex" xmlns:cx8="http://schemas.microsoft.com/office/drawing/2016/5/14/chartex" xmlns:mc="http://schemas.openxmlformats.org/markup-compatibility/2006" xmlns:o="urn:schemas-microsoft-com:office:office" xmlns:r="http://schemas.openxmlformats.org/officeDocument/2006/relationships" xmlns:m="http://schemas.openxmlformats.org/officeDocument/2006/math" xmlns:v="urn:schemas-microsoft-com:vml" xmlns:wp14="http://schemas.microsoft.com/office/word/2010/wordprocessingDrawing" xmlns:wp="http://schemas.openxmlformats.org/drawingml/2006/wordprocessingDrawing" xmlns:w10="urn:schemas-microsoft-com:office:word" xmlns:w="http://schemas.openxmlformats.org/wordprocessingml/2006/main" xmlns:w14="http://schemas.microsoft.com/office/word/2010/wordml" xmlns:w15="http://schemas.microsoft.com/office/word/2012/wordml" xmlns:w16se="http://schemas.microsoft.com/office/word/2015/wordml/symex" xmlns:wpg="http://schemas.microsoft.com/office/word/2010/wordprocessingGroup" xmlns:wpi="http://schemas.microsoft.com/office/word/2010/wordprocessingInk" xmlns:wne="http://schemas.microsoft.com/office/word/2006/wordml" xmlns:wps="http://schemas.microsoft.com/office/word/2010/wordprocessingShape" mc:Ignorable="w14 w15 w16se wp14">
+<w:numbering xmlns:wpc="http://schemas.microsoft.com/office/word/2010/wordprocessingCanvas" xmlns:cx="http://schemas.microsoft.com/office/drawing/2014/chartex" xmlns:mc="http://schemas.openxmlformats.org/markup-compatibility/2006" xmlns:o="urn:schemas-microsoft-com:office:office" xmlns:r="http://schemas.openxmlformats.org/officeDocument/2006/relationships" xmlns:m="http://schemas.openxmlformats.org/officeDocument/2006/math" xmlns:v="urn:schemas-microsoft-com:vml" xmlns:wp14="http://schemas.microsoft.com/office/word/2010/wordprocessingDrawing" xmlns:wp="http://schemas.openxmlformats.org/drawingml/2006/wordprocessingDrawing" xmlns:w10="urn:schemas-microsoft-com:office:word" xmlns:w="http://schemas.openxmlformats.org/wordprocessingml/2006/main" xmlns:w14="http://schemas.microsoft.com/office/word/2010/wordml" xmlns:w15="http://schemas.microsoft.com/office/word/2012/wordml" xmlns:w16se="http://schemas.microsoft.com/office/word/2015/wordml/symex" xmlns:wpg="http://schemas.microsoft.com/office/word/2010/wordprocessingGroup" xmlns:wpi="http://schemas.microsoft.com/office/word/2010/wordprocessingInk" xmlns:wne="http://schemas.microsoft.com/office/word/2006/wordml" xmlns:wps="http://schemas.microsoft.com/office/word/2010/wordprocessingShape" mc:Ignorable="w14 w15 w16se wp14">
   <w:abstractNum w:abstractNumId="0" w15:restartNumberingAfterBreak="0">
     <w:nsid w:val="373076AE"/>
     <w:multiLevelType w:val="hybridMultilevel"/>
@@ -1093,7 +1075,7 @@
       </w:pPr>
     </w:pPrDefault>
   </w:docDefaults>
-  <w:latentStyles w:defLockedState="0" w:defUIPriority="99" w:defSemiHidden="0" w:defUnhideWhenUsed="0" w:defQFormat="0" w:count="374">
+  <w:latentStyles w:defLockedState="0" w:defUIPriority="99" w:defSemiHidden="0" w:defUnhideWhenUsed="0" w:defQFormat="0" w:count="371">
     <w:lsdException w:name="Normal" w:uiPriority="0" w:qFormat="1"/>
     <w:lsdException w:name="heading 1" w:uiPriority="9" w:qFormat="1"/>
     <w:lsdException w:name="heading 2" w:semiHidden="1" w:uiPriority="9" w:unhideWhenUsed="1" w:qFormat="1"/>
@@ -1199,6 +1181,7 @@
     <w:lsdException w:name="HTML Sample" w:semiHidden="1" w:unhideWhenUsed="1"/>
     <w:lsdException w:name="HTML Typewriter" w:semiHidden="1" w:unhideWhenUsed="1"/>
     <w:lsdException w:name="HTML Variable" w:semiHidden="1" w:unhideWhenUsed="1"/>
+    <w:lsdException w:name="Normal Table" w:semiHidden="1" w:unhideWhenUsed="1"/>
     <w:lsdException w:name="annotation subject" w:semiHidden="1" w:unhideWhenUsed="1"/>
     <w:lsdException w:name="No List" w:semiHidden="1" w:unhideWhenUsed="1"/>
     <w:lsdException w:name="Outline List 1" w:semiHidden="1" w:unhideWhenUsed="1"/>
@@ -1243,6 +1226,7 @@
     <w:lsdException w:name="Table Professional" w:semiHidden="1" w:unhideWhenUsed="1"/>
     <w:lsdException w:name="Table Subtle 1" w:semiHidden="1" w:unhideWhenUsed="1"/>
     <w:lsdException w:name="Table Subtle 2" w:semiHidden="1" w:unhideWhenUsed="1"/>
+    <w:lsdException w:name="Table Web 1" w:semiHidden="1" w:unhideWhenUsed="1"/>
     <w:lsdException w:name="Table Web 2" w:semiHidden="1" w:unhideWhenUsed="1"/>
     <w:lsdException w:name="Table Web 3" w:semiHidden="1" w:unhideWhenUsed="1"/>
     <w:lsdException w:name="Balloon Text" w:semiHidden="1" w:unhideWhenUsed="1"/>
@@ -1463,9 +1447,6 @@
     <w:lsdException w:name="List Table 5 Dark Accent 6" w:uiPriority="50"/>
     <w:lsdException w:name="List Table 6 Colorful Accent 6" w:uiPriority="51"/>
     <w:lsdException w:name="List Table 7 Colorful Accent 6" w:uiPriority="52"/>
-    <w:lsdException w:name="Mention" w:semiHidden="1" w:unhideWhenUsed="1"/>
-    <w:lsdException w:name="Smart Hyperlink" w:semiHidden="1" w:unhideWhenUsed="1"/>
-    <w:lsdException w:name="Hashtag" w:semiHidden="1" w:unhideWhenUsed="1"/>
   </w:latentStyles>
   <w:style w:type="paragraph" w:default="1" w:styleId="Standaard">
     <w:name w:val="Normal"/>
@@ -1491,6 +1472,28 @@
       <w:sz w:val="32"/>
       <w:szCs w:val="32"/>
       <w:lang w:val="en-US"/>
+    </w:rPr>
+  </w:style>
+  <w:style w:type="paragraph" w:styleId="Kop2">
+    <w:name w:val="heading 2"/>
+    <w:basedOn w:val="Standaard"/>
+    <w:next w:val="Standaard"/>
+    <w:link w:val="Kop2Char"/>
+    <w:uiPriority w:val="9"/>
+    <w:unhideWhenUsed/>
+    <w:qFormat/>
+    <w:rsid w:val="003E5149"/>
+    <w:pPr>
+      <w:keepNext/>
+      <w:keepLines/>
+      <w:spacing w:before="40" w:after="0"/>
+      <w:outlineLvl w:val="1"/>
+    </w:pPr>
+    <w:rPr>
+      <w:rFonts w:asciiTheme="majorHAnsi" w:eastAsiaTheme="majorEastAsia" w:hAnsiTheme="majorHAnsi" w:cstheme="majorBidi"/>
+      <w:color w:val="2F5496" w:themeColor="accent1" w:themeShade="BF"/>
+      <w:sz w:val="26"/>
+      <w:szCs w:val="26"/>
     </w:rPr>
   </w:style>
   <w:style w:type="character" w:default="1" w:styleId="Standaardalinea-lettertype">
@@ -1609,11 +1612,24 @@
       <w:lang w:val="en-US"/>
     </w:rPr>
   </w:style>
+  <w:style w:type="character" w:customStyle="1" w:styleId="Kop2Char">
+    <w:name w:val="Kop 2 Char"/>
+    <w:basedOn w:val="Standaardalinea-lettertype"/>
+    <w:link w:val="Kop2"/>
+    <w:uiPriority w:val="9"/>
+    <w:rsid w:val="003E5149"/>
+    <w:rPr>
+      <w:rFonts w:asciiTheme="majorHAnsi" w:eastAsiaTheme="majorEastAsia" w:hAnsiTheme="majorHAnsi" w:cstheme="majorBidi"/>
+      <w:color w:val="2F5496" w:themeColor="accent1" w:themeShade="BF"/>
+      <w:sz w:val="26"/>
+      <w:szCs w:val="26"/>
+    </w:rPr>
+  </w:style>
 </w:styles>
 </file>
 
 <file path=word/glossary/document.xml><?xml version="1.0" encoding="utf-8"?>
-<w:glossaryDocument xmlns:wpc="http://schemas.microsoft.com/office/word/2010/wordprocessingCanvas" xmlns:cx="http://schemas.microsoft.com/office/drawing/2014/chartex" xmlns:cx1="http://schemas.microsoft.com/office/drawing/2015/9/8/chartex" xmlns:cx2="http://schemas.microsoft.com/office/drawing/2015/10/21/chartex" xmlns:cx3="http://schemas.microsoft.com/office/drawing/2016/5/9/chartex" xmlns:cx4="http://schemas.microsoft.com/office/drawing/2016/5/10/chartex" xmlns:cx5="http://schemas.microsoft.com/office/drawing/2016/5/11/chartex" xmlns:cx6="http://schemas.microsoft.com/office/drawing/2016/5/12/chartex" xmlns:cx7="http://schemas.microsoft.com/office/drawing/2016/5/13/chartex" xmlns:cx8="http://schemas.microsoft.com/office/drawing/2016/5/14/chartex" xmlns:mc="http://schemas.openxmlformats.org/markup-compatibility/2006" xmlns:o="urn:schemas-microsoft-com:office:office" xmlns:r="http://schemas.openxmlformats.org/officeDocument/2006/relationships" xmlns:m="http://schemas.openxmlformats.org/officeDocument/2006/math" xmlns:v="urn:schemas-microsoft-com:vml" xmlns:wp14="http://schemas.microsoft.com/office/word/2010/wordprocessingDrawing" xmlns:wp="http://schemas.openxmlformats.org/drawingml/2006/wordprocessingDrawing" xmlns:w10="urn:schemas-microsoft-com:office:word" xmlns:w="http://schemas.openxmlformats.org/wordprocessingml/2006/main" xmlns:w14="http://schemas.microsoft.com/office/word/2010/wordml" xmlns:w15="http://schemas.microsoft.com/office/word/2012/wordml" xmlns:w16se="http://schemas.microsoft.com/office/word/2015/wordml/symex" xmlns:wpg="http://schemas.microsoft.com/office/word/2010/wordprocessingGroup" xmlns:wpi="http://schemas.microsoft.com/office/word/2010/wordprocessingInk" xmlns:wne="http://schemas.microsoft.com/office/word/2006/wordml" xmlns:wps="http://schemas.microsoft.com/office/word/2010/wordprocessingShape" mc:Ignorable="w14 w15 w16se wp14">
+<w:glossaryDocument xmlns:wpc="http://schemas.microsoft.com/office/word/2010/wordprocessingCanvas" xmlns:cx="http://schemas.microsoft.com/office/drawing/2014/chartex" xmlns:mc="http://schemas.openxmlformats.org/markup-compatibility/2006" xmlns:o="urn:schemas-microsoft-com:office:office" xmlns:r="http://schemas.openxmlformats.org/officeDocument/2006/relationships" xmlns:m="http://schemas.openxmlformats.org/officeDocument/2006/math" xmlns:v="urn:schemas-microsoft-com:vml" xmlns:wp14="http://schemas.microsoft.com/office/word/2010/wordprocessingDrawing" xmlns:wp="http://schemas.openxmlformats.org/drawingml/2006/wordprocessingDrawing" xmlns:w10="urn:schemas-microsoft-com:office:word" xmlns:w="http://schemas.openxmlformats.org/wordprocessingml/2006/main" xmlns:w14="http://schemas.microsoft.com/office/word/2010/wordml" xmlns:w15="http://schemas.microsoft.com/office/word/2012/wordml" xmlns:w16se="http://schemas.microsoft.com/office/word/2015/wordml/symex" xmlns:wpg="http://schemas.microsoft.com/office/word/2010/wordprocessingGroup" xmlns:wpi="http://schemas.microsoft.com/office/word/2010/wordprocessingInk" xmlns:wne="http://schemas.microsoft.com/office/word/2006/wordml" xmlns:wps="http://schemas.microsoft.com/office/word/2010/wordprocessingShape" mc:Ignorable="w14 w15 w16se wp14">
   <w:docParts>
     <w:docPart>
       <w:docPartPr>
@@ -1639,7 +1655,7 @@
             <w:rPr>
               <w:rFonts w:asciiTheme="majorHAnsi" w:eastAsiaTheme="majorEastAsia" w:hAnsiTheme="majorHAnsi" w:cstheme="majorBidi"/>
               <w:caps/>
-              <w:color w:val="4472C4" w:themeColor="accent1"/>
+              <w:color w:val="5B9BD5" w:themeColor="accent1"/>
               <w:sz w:val="80"/>
               <w:szCs w:val="80"/>
             </w:rPr>
@@ -1670,7 +1686,7 @@
           </w:pPr>
           <w:r>
             <w:rPr>
-              <w:color w:val="4472C4" w:themeColor="accent1"/>
+              <w:color w:val="5B9BD5" w:themeColor="accent1"/>
               <w:sz w:val="28"/>
               <w:szCs w:val="28"/>
             </w:rPr>
@@ -1747,6 +1763,7 @@
   <w:rsids>
     <w:rsidRoot w:val="00D60912"/>
     <w:rsid w:val="001A0708"/>
+    <w:rsid w:val="002645ED"/>
     <w:rsid w:val="008056A2"/>
     <w:rsid w:val="00A764DA"/>
     <w:rsid w:val="00AB1710"/>
@@ -1769,8 +1786,8 @@
   </m:mathPr>
   <w:themeFontLang w:val="nl-NL"/>
   <w:clrSchemeMapping w:bg1="light1" w:t1="dark1" w:bg2="light2" w:t2="dark2" w:accent1="accent1" w:accent2="accent2" w:accent3="accent3" w:accent4="accent4" w:accent5="accent5" w:accent6="accent6" w:hyperlink="hyperlink" w:followedHyperlink="followedHyperlink"/>
-  <w:decimalSymbol w:val="."/>
-  <w:listSeparator w:val=","/>
+  <w:decimalSymbol w:val=","/>
+  <w:listSeparator w:val=";"/>
   <w15:chartTrackingRefBased/>
 </w:settings>
 </file>
@@ -1792,7 +1809,7 @@
       </w:pPr>
     </w:pPrDefault>
   </w:docDefaults>
-  <w:latentStyles w:defLockedState="0" w:defUIPriority="99" w:defSemiHidden="0" w:defUnhideWhenUsed="0" w:defQFormat="0" w:count="374">
+  <w:latentStyles w:defLockedState="0" w:defUIPriority="99" w:defSemiHidden="0" w:defUnhideWhenUsed="0" w:defQFormat="0" w:count="371">
     <w:lsdException w:name="Normal" w:uiPriority="0" w:qFormat="1"/>
     <w:lsdException w:name="heading 1" w:uiPriority="9" w:qFormat="1"/>
     <w:lsdException w:name="heading 2" w:semiHidden="1" w:uiPriority="9" w:unhideWhenUsed="1" w:qFormat="1"/>
@@ -1898,6 +1915,7 @@
     <w:lsdException w:name="HTML Sample" w:semiHidden="1" w:unhideWhenUsed="1"/>
     <w:lsdException w:name="HTML Typewriter" w:semiHidden="1" w:unhideWhenUsed="1"/>
     <w:lsdException w:name="HTML Variable" w:semiHidden="1" w:unhideWhenUsed="1"/>
+    <w:lsdException w:name="Normal Table" w:semiHidden="1" w:unhideWhenUsed="1"/>
     <w:lsdException w:name="annotation subject" w:semiHidden="1" w:unhideWhenUsed="1"/>
     <w:lsdException w:name="No List" w:semiHidden="1" w:unhideWhenUsed="1"/>
     <w:lsdException w:name="Outline List 1" w:semiHidden="1" w:unhideWhenUsed="1"/>
@@ -1942,6 +1960,7 @@
     <w:lsdException w:name="Table Professional" w:semiHidden="1" w:unhideWhenUsed="1"/>
     <w:lsdException w:name="Table Subtle 1" w:semiHidden="1" w:unhideWhenUsed="1"/>
     <w:lsdException w:name="Table Subtle 2" w:semiHidden="1" w:unhideWhenUsed="1"/>
+    <w:lsdException w:name="Table Web 1" w:semiHidden="1" w:unhideWhenUsed="1"/>
     <w:lsdException w:name="Table Web 2" w:semiHidden="1" w:unhideWhenUsed="1"/>
     <w:lsdException w:name="Table Web 3" w:semiHidden="1" w:unhideWhenUsed="1"/>
     <w:lsdException w:name="Balloon Text" w:semiHidden="1" w:unhideWhenUsed="1"/>
@@ -2162,9 +2181,6 @@
     <w:lsdException w:name="List Table 5 Dark Accent 6" w:uiPriority="50"/>
     <w:lsdException w:name="List Table 6 Colorful Accent 6" w:uiPriority="51"/>
     <w:lsdException w:name="List Table 7 Colorful Accent 6" w:uiPriority="52"/>
-    <w:lsdException w:name="Mention" w:semiHidden="1" w:unhideWhenUsed="1"/>
-    <w:lsdException w:name="Smart Hyperlink" w:semiHidden="1" w:unhideWhenUsed="1"/>
-    <w:lsdException w:name="Hashtag" w:semiHidden="1" w:unhideWhenUsed="1"/>
   </w:latentStyles>
   <w:style w:type="paragraph" w:default="1" w:styleId="Standaard">
     <w:name w:val="Normal"/>

</xml_diff>